<commit_message>
agregamos pantalla de ayuda
</commit_message>
<xml_diff>
--- a/modelado/especificación.docx
+++ b/modelado/especificación.docx
@@ -31,7 +31,7 @@
           <w:szCs w:val="32"/>
           <w:lang w:val="es-ES"/>
         </w:rPr>
-        <w:t>Pizzuelo.</w:t>
+        <w:t>Pizuelo.</w:t>
       </w:r>
     </w:p>
     <w:p>
@@ -164,7 +164,7 @@
         <w:rPr>
           <w:lang w:val="es-ES"/>
         </w:rPr>
-        <w:t>La pantalla de juego:</w:t>
+        <w:t>Pantalla ayuda:</w:t>
       </w:r>
     </w:p>
     <w:p>
@@ -179,6 +179,93 @@
           <w:lang w:val="es-ES"/>
         </w:rPr>
         <w:lastRenderedPageBreak/>
+        <w:drawing>
+          <wp:inline distT="0" distB="0" distL="0" distR="0" wp14:anchorId="20B6C7DC" wp14:editId="7DC71B60">
+            <wp:extent cx="5391150" cy="3057525"/>
+            <wp:effectExtent l="0" t="0" r="0" b="9525"/>
+            <wp:docPr id="2" name="Imagen 2"/>
+            <wp:cNvGraphicFramePr>
+              <a:graphicFrameLocks xmlns:a="http://schemas.openxmlformats.org/drawingml/2006/main" noChangeAspect="1"/>
+            </wp:cNvGraphicFramePr>
+            <a:graphic xmlns:a="http://schemas.openxmlformats.org/drawingml/2006/main">
+              <a:graphicData uri="http://schemas.openxmlformats.org/drawingml/2006/picture">
+                <pic:pic xmlns:pic="http://schemas.openxmlformats.org/drawingml/2006/picture">
+                  <pic:nvPicPr>
+                    <pic:cNvPr id="0" name="Picture 1"/>
+                    <pic:cNvPicPr>
+                      <a:picLocks noChangeAspect="1" noChangeArrowheads="1"/>
+                    </pic:cNvPicPr>
+                  </pic:nvPicPr>
+                  <pic:blipFill>
+                    <a:blip r:embed="rId5">
+                      <a:extLst>
+                        <a:ext uri="{28A0092B-C50C-407E-A947-70E740481C1C}">
+                          <a14:useLocalDpi xmlns:a14="http://schemas.microsoft.com/office/drawing/2010/main" val="0"/>
+                        </a:ext>
+                      </a:extLst>
+                    </a:blip>
+                    <a:srcRect/>
+                    <a:stretch>
+                      <a:fillRect/>
+                    </a:stretch>
+                  </pic:blipFill>
+                  <pic:spPr bwMode="auto">
+                    <a:xfrm>
+                      <a:off x="0" y="0"/>
+                      <a:ext cx="5391150" cy="3057525"/>
+                    </a:xfrm>
+                    <a:prstGeom prst="rect">
+                      <a:avLst/>
+                    </a:prstGeom>
+                    <a:noFill/>
+                    <a:ln>
+                      <a:noFill/>
+                    </a:ln>
+                  </pic:spPr>
+                </pic:pic>
+              </a:graphicData>
+            </a:graphic>
+          </wp:inline>
+        </w:drawing>
+      </w:r>
+    </w:p>
+    <w:p>
+      <w:pPr>
+        <w:rPr>
+          <w:lang w:val="es-ES"/>
+        </w:rPr>
+      </w:pPr>
+    </w:p>
+    <w:p>
+      <w:pPr>
+        <w:rPr>
+          <w:lang w:val="es-ES"/>
+        </w:rPr>
+      </w:pPr>
+      <w:r>
+        <w:rPr>
+          <w:lang w:val="es-ES"/>
+        </w:rPr>
+        <w:t>P</w:t>
+      </w:r>
+      <w:r>
+        <w:rPr>
+          <w:lang w:val="es-ES"/>
+        </w:rPr>
+        <w:t>antalla de juego:</w:t>
+      </w:r>
+    </w:p>
+    <w:p>
+      <w:pPr>
+        <w:rPr>
+          <w:lang w:val="es-ES"/>
+        </w:rPr>
+      </w:pPr>
+      <w:r>
+        <w:rPr>
+          <w:noProof/>
+          <w:lang w:val="es-ES"/>
+        </w:rPr>
         <w:drawing>
           <wp:inline distT="0" distB="0" distL="0" distR="0" wp14:anchorId="0F8853B9" wp14:editId="13B2BF77">
             <wp:extent cx="5391150" cy="2981325"/>
@@ -197,7 +284,7 @@
                     </pic:cNvPicPr>
                   </pic:nvPicPr>
                   <pic:blipFill>
-                    <a:blip r:embed="rId5">
+                    <a:blip r:embed="rId6">
                       <a:extLst>
                         <a:ext uri="{28A0092B-C50C-407E-A947-70E740481C1C}">
                           <a14:useLocalDpi xmlns:a14="http://schemas.microsoft.com/office/drawing/2010/main" val="0"/>

</xml_diff>

<commit_message>
ponele zason a toda la especificacion
</commit_message>
<xml_diff>
--- a/modelado/especificación.docx
+++ b/modelado/especificación.docx
@@ -70,7 +70,19 @@
         <w:rPr>
           <w:lang w:val="es-ES"/>
         </w:rPr>
-        <w:t xml:space="preserve">También encontrara personas con ciertas discapacidades a las que debe elegir si ayudar o no, a cambio de una recompensa, esta puede ser otorgándole bonus de tiempo de juego o de puntaje. </w:t>
+        <w:t xml:space="preserve">También encontrara personas con </w:t>
+      </w:r>
+      <w:r>
+        <w:rPr>
+          <w:lang w:val="es-ES"/>
+        </w:rPr>
+        <w:t xml:space="preserve">movilidad reducida, niños, etc. </w:t>
+      </w:r>
+      <w:r>
+        <w:rPr>
+          <w:lang w:val="es-ES"/>
+        </w:rPr>
+        <w:t xml:space="preserve">a las que debe elegir si ayudar o no, a cambio de una recompensa, esta puede ser otorgándole bonus de tiempo de juego o de puntaje. </w:t>
       </w:r>
     </w:p>
     <w:p>
@@ -267,10 +279,10 @@
           <w:lang w:val="es-ES"/>
         </w:rPr>
         <w:drawing>
-          <wp:inline distT="0" distB="0" distL="0" distR="0" wp14:anchorId="0F8853B9" wp14:editId="13B2BF77">
+          <wp:inline distT="0" distB="0" distL="0" distR="0" wp14:anchorId="20821E65" wp14:editId="0B750257">
             <wp:extent cx="5391150" cy="2981325"/>
             <wp:effectExtent l="0" t="0" r="0" b="9525"/>
-            <wp:docPr id="3" name="Imagen 3"/>
+            <wp:docPr id="4" name="Imagen 4"/>
             <wp:cNvGraphicFramePr>
               <a:graphicFrameLocks xmlns:a="http://schemas.openxmlformats.org/drawingml/2006/main" noChangeAspect="1"/>
             </wp:cNvGraphicFramePr>
@@ -278,7 +290,7 @@
               <a:graphicData uri="http://schemas.openxmlformats.org/drawingml/2006/picture">
                 <pic:pic xmlns:pic="http://schemas.openxmlformats.org/drawingml/2006/picture">
                   <pic:nvPicPr>
-                    <pic:cNvPr id="0" name="Picture 3"/>
+                    <pic:cNvPr id="0" name="Picture 1"/>
                     <pic:cNvPicPr>
                       <a:picLocks noChangeAspect="1" noChangeArrowheads="1"/>
                     </pic:cNvPicPr>

</xml_diff>